<commit_message>
Confirmed ASK and FORMULA coverage
</commit_message>
<xml_diff>
--- a/samples/TestDocVariables.docx
+++ b/samples/TestDocVariables.docx
@@ -2085,6 +2085,1619 @@
                 <w:lang w:val="en-CA"/>
               </w:rPr>
               <w:t>8</w:t>
+            </w:r>
+            <w:r>
+              <w:rPr>
+                <w:lang w:val="en-CA"/>
+              </w:rPr>
+              <w:fldChar w:fldCharType="end"/>
+            </w:r>
+          </w:p>
+        </w:tc>
+      </w:tr>
+    </w:tbl>
+    <w:p>
+      <w:pPr>
+        <w:rPr>
+          <w:lang w:val="en-CA"/>
+        </w:rPr>
+      </w:pPr>
+    </w:p>
+    <w:p>
+      <w:pPr>
+        <w:jc w:val="center"/>
+        <w:rPr>
+          <w:lang w:val="en-CA"/>
+        </w:rPr>
+      </w:pPr>
+      <w:r>
+        <w:rPr>
+          <w:lang w:val="en-CA"/>
+        </w:rPr>
+        <w:t>TEST FORMULA</w:t>
+      </w:r>
+    </w:p>
+    <w:tbl>
+      <w:tblPr>
+        <w:tblStyle w:val="TableGrid"/>
+        <w:tblW w:w="0" w:type="auto"/>
+        <w:tblLook w:val="04A0" w:firstRow="1" w:lastRow="0" w:firstColumn="1" w:lastColumn="0" w:noHBand="0" w:noVBand="1"/>
+      </w:tblPr>
+      <w:tblGrid>
+        <w:gridCol w:w="4675"/>
+        <w:gridCol w:w="4675"/>
+      </w:tblGrid>
+      <w:tr>
+        <w:tc>
+          <w:tcPr>
+            <w:tcW w:w="4675" w:type="dxa"/>
+          </w:tcPr>
+          <w:p>
+            <w:pPr>
+              <w:rPr>
+                <w:lang w:val="en-CA"/>
+              </w:rPr>
+            </w:pPr>
+            <w:r>
+              <w:rPr>
+                <w:lang w:val="en-CA"/>
+              </w:rPr>
+              <w:t>= 2 + 3</w:t>
+            </w:r>
+          </w:p>
+        </w:tc>
+        <w:tc>
+          <w:tcPr>
+            <w:tcW w:w="4675" w:type="dxa"/>
+          </w:tcPr>
+          <w:p>
+            <w:pPr>
+              <w:rPr>
+                <w:lang w:val="en-CA"/>
+              </w:rPr>
+            </w:pPr>
+            <w:r>
+              <w:rPr>
+                <w:lang w:val="en-CA"/>
+              </w:rPr>
+              <w:fldChar w:fldCharType="begin"/>
+            </w:r>
+            <w:r>
+              <w:rPr>
+                <w:lang w:val="en-CA"/>
+              </w:rPr>
+              <w:instrText xml:space="preserve"> </w:instrText>
+            </w:r>
+            <w:r>
+              <w:rPr>
+                <w:lang w:val="en-CA"/>
+              </w:rPr>
+              <w:instrText>= 2 + 3</w:instrText>
+            </w:r>
+            <w:r>
+              <w:rPr>
+                <w:lang w:val="en-CA"/>
+              </w:rPr>
+              <w:instrText xml:space="preserve"> </w:instrText>
+            </w:r>
+            <w:r>
+              <w:rPr>
+                <w:lang w:val="en-CA"/>
+              </w:rPr>
+              <w:fldChar w:fldCharType="separate"/>
+            </w:r>
+            <w:r>
+              <w:rPr>
+                <w:noProof/>
+                <w:lang w:val="en-CA"/>
+              </w:rPr>
+              <w:t>5</w:t>
+            </w:r>
+            <w:r>
+              <w:rPr>
+                <w:lang w:val="en-CA"/>
+              </w:rPr>
+              <w:fldChar w:fldCharType="end"/>
+            </w:r>
+          </w:p>
+        </w:tc>
+      </w:tr>
+      <w:tr>
+        <w:tc>
+          <w:tcPr>
+            <w:tcW w:w="4675" w:type="dxa"/>
+          </w:tcPr>
+          <w:p>
+            <w:pPr>
+              <w:rPr>
+                <w:lang w:val="en-CA"/>
+              </w:rPr>
+            </w:pPr>
+            <w:r>
+              <w:rPr>
+                <w:lang w:val="en-CA"/>
+              </w:rPr>
+              <w:t>= 2 + 3 * 4</w:t>
+            </w:r>
+          </w:p>
+        </w:tc>
+        <w:tc>
+          <w:tcPr>
+            <w:tcW w:w="4675" w:type="dxa"/>
+          </w:tcPr>
+          <w:p>
+            <w:pPr>
+              <w:rPr>
+                <w:lang w:val="en-CA"/>
+              </w:rPr>
+            </w:pPr>
+            <w:r>
+              <w:rPr>
+                <w:lang w:val="en-CA"/>
+              </w:rPr>
+              <w:fldChar w:fldCharType="begin"/>
+            </w:r>
+            <w:r>
+              <w:rPr>
+                <w:lang w:val="en-CA"/>
+              </w:rPr>
+              <w:instrText xml:space="preserve"> </w:instrText>
+            </w:r>
+            <w:r>
+              <w:rPr>
+                <w:lang w:val="en-CA"/>
+              </w:rPr>
+              <w:instrText>= 2 + 3 * 4</w:instrText>
+            </w:r>
+            <w:r>
+              <w:rPr>
+                <w:lang w:val="en-CA"/>
+              </w:rPr>
+              <w:instrText xml:space="preserve"> </w:instrText>
+            </w:r>
+            <w:r>
+              <w:rPr>
+                <w:lang w:val="en-CA"/>
+              </w:rPr>
+              <w:fldChar w:fldCharType="separate"/>
+            </w:r>
+            <w:r>
+              <w:rPr>
+                <w:noProof/>
+                <w:lang w:val="en-CA"/>
+              </w:rPr>
+              <w:t>14</w:t>
+            </w:r>
+            <w:r>
+              <w:rPr>
+                <w:lang w:val="en-CA"/>
+              </w:rPr>
+              <w:fldChar w:fldCharType="end"/>
+            </w:r>
+          </w:p>
+        </w:tc>
+      </w:tr>
+      <w:tr>
+        <w:tc>
+          <w:tcPr>
+            <w:tcW w:w="4675" w:type="dxa"/>
+          </w:tcPr>
+          <w:p>
+            <w:pPr>
+              <w:rPr>
+                <w:lang w:val="en-CA"/>
+              </w:rPr>
+            </w:pPr>
+            <w:r>
+              <w:rPr>
+                <w:lang w:val="en-CA"/>
+              </w:rPr>
+              <w:t>= 3 &gt; 2</w:t>
+            </w:r>
+          </w:p>
+        </w:tc>
+        <w:tc>
+          <w:tcPr>
+            <w:tcW w:w="4675" w:type="dxa"/>
+          </w:tcPr>
+          <w:p>
+            <w:pPr>
+              <w:rPr>
+                <w:lang w:val="en-CA"/>
+              </w:rPr>
+            </w:pPr>
+            <w:r>
+              <w:rPr>
+                <w:lang w:val="en-CA"/>
+              </w:rPr>
+              <w:fldChar w:fldCharType="begin"/>
+            </w:r>
+            <w:r>
+              <w:rPr>
+                <w:lang w:val="en-CA"/>
+              </w:rPr>
+              <w:instrText xml:space="preserve"> </w:instrText>
+            </w:r>
+            <w:r>
+              <w:rPr>
+                <w:lang w:val="en-CA"/>
+              </w:rPr>
+              <w:instrText>= 3 &gt; 2</w:instrText>
+            </w:r>
+            <w:r>
+              <w:rPr>
+                <w:lang w:val="en-CA"/>
+              </w:rPr>
+              <w:instrText xml:space="preserve"> </w:instrText>
+            </w:r>
+            <w:r>
+              <w:rPr>
+                <w:lang w:val="en-CA"/>
+              </w:rPr>
+              <w:fldChar w:fldCharType="separate"/>
+            </w:r>
+            <w:r>
+              <w:rPr>
+                <w:noProof/>
+                <w:lang w:val="en-CA"/>
+              </w:rPr>
+              <w:t>1</w:t>
+            </w:r>
+            <w:r>
+              <w:rPr>
+                <w:lang w:val="en-CA"/>
+              </w:rPr>
+              <w:fldChar w:fldCharType="end"/>
+            </w:r>
+          </w:p>
+        </w:tc>
+      </w:tr>
+      <w:tr>
+        <w:tc>
+          <w:tcPr>
+            <w:tcW w:w="4675" w:type="dxa"/>
+          </w:tcPr>
+          <w:p>
+            <w:pPr>
+              <w:rPr>
+                <w:lang w:val="en-CA"/>
+              </w:rPr>
+            </w:pPr>
+            <w:r>
+              <w:rPr>
+                <w:lang w:val="en-CA"/>
+              </w:rPr>
+              <w:t xml:space="preserve">= </w:t>
+            </w:r>
+            <w:proofErr w:type="gramStart"/>
+            <w:r>
+              <w:rPr>
+                <w:lang w:val="en-CA"/>
+              </w:rPr>
+              <w:t>SUM(</w:t>
+            </w:r>
+            <w:proofErr w:type="gramEnd"/>
+            <w:r>
+              <w:rPr>
+                <w:lang w:val="en-CA"/>
+              </w:rPr>
+              <w:t>1,2,3)</w:t>
+            </w:r>
+          </w:p>
+        </w:tc>
+        <w:tc>
+          <w:tcPr>
+            <w:tcW w:w="4675" w:type="dxa"/>
+          </w:tcPr>
+          <w:p>
+            <w:pPr>
+              <w:rPr>
+                <w:lang w:val="en-CA"/>
+              </w:rPr>
+            </w:pPr>
+            <w:r>
+              <w:rPr>
+                <w:lang w:val="en-CA"/>
+              </w:rPr>
+              <w:fldChar w:fldCharType="begin"/>
+            </w:r>
+            <w:r>
+              <w:rPr>
+                <w:lang w:val="en-CA"/>
+              </w:rPr>
+              <w:instrText xml:space="preserve"> </w:instrText>
+            </w:r>
+            <w:r>
+              <w:rPr>
+                <w:lang w:val="en-CA"/>
+              </w:rPr>
+              <w:instrText>= SUM(1,2,3)</w:instrText>
+            </w:r>
+            <w:r>
+              <w:rPr>
+                <w:lang w:val="en-CA"/>
+              </w:rPr>
+              <w:instrText xml:space="preserve"> </w:instrText>
+            </w:r>
+            <w:r>
+              <w:rPr>
+                <w:lang w:val="en-CA"/>
+              </w:rPr>
+              <w:fldChar w:fldCharType="separate"/>
+            </w:r>
+            <w:r>
+              <w:rPr>
+                <w:noProof/>
+                <w:lang w:val="en-CA"/>
+              </w:rPr>
+              <w:t>6</w:t>
+            </w:r>
+            <w:r>
+              <w:rPr>
+                <w:lang w:val="en-CA"/>
+              </w:rPr>
+              <w:fldChar w:fldCharType="end"/>
+            </w:r>
+          </w:p>
+        </w:tc>
+      </w:tr>
+      <w:tr>
+        <w:tc>
+          <w:tcPr>
+            <w:tcW w:w="4675" w:type="dxa"/>
+          </w:tcPr>
+          <w:p>
+            <w:pPr>
+              <w:rPr>
+                <w:lang w:val="en-CA"/>
+              </w:rPr>
+            </w:pPr>
+            <w:r>
+              <w:rPr>
+                <w:lang w:val="en-CA"/>
+              </w:rPr>
+              <w:t xml:space="preserve">= </w:t>
+            </w:r>
+            <w:proofErr w:type="gramStart"/>
+            <w:r>
+              <w:rPr>
+                <w:lang w:val="en-CA"/>
+              </w:rPr>
+              <w:t>{ DATE</w:t>
+            </w:r>
+            <w:proofErr w:type="gramEnd"/>
+            <w:r>
+              <w:rPr>
+                <w:lang w:val="en-CA"/>
+              </w:rPr>
+              <w:t xml:space="preserve"> \@ "</w:t>
+            </w:r>
+            <w:proofErr w:type="spellStart"/>
+            <w:r>
+              <w:rPr>
+                <w:lang w:val="en-CA"/>
+              </w:rPr>
+              <w:t>yyyy</w:t>
+            </w:r>
+            <w:proofErr w:type="spellEnd"/>
+            <w:proofErr w:type="gramStart"/>
+            <w:r>
+              <w:rPr>
+                <w:lang w:val="en-CA"/>
+              </w:rPr>
+              <w:t>" }</w:t>
+            </w:r>
+            <w:proofErr w:type="gramEnd"/>
+            <w:r>
+              <w:rPr>
+                <w:lang w:val="en-CA"/>
+              </w:rPr>
+              <w:t xml:space="preserve"> + 1</w:t>
+            </w:r>
+          </w:p>
+        </w:tc>
+        <w:tc>
+          <w:tcPr>
+            <w:tcW w:w="4675" w:type="dxa"/>
+          </w:tcPr>
+          <w:p>
+            <w:pPr>
+              <w:rPr>
+                <w:lang w:val="en-CA"/>
+              </w:rPr>
+            </w:pPr>
+            <w:r>
+              <w:rPr>
+                <w:lang w:val="en-CA"/>
+              </w:rPr>
+              <w:fldChar w:fldCharType="begin"/>
+            </w:r>
+            <w:r>
+              <w:rPr>
+                <w:lang w:val="en-CA"/>
+              </w:rPr>
+              <w:instrText xml:space="preserve"> </w:instrText>
+            </w:r>
+            <w:r>
+              <w:rPr>
+                <w:lang w:val="en-CA"/>
+              </w:rPr>
+              <w:instrText xml:space="preserve">= </w:instrText>
+            </w:r>
+            <w:r>
+              <w:rPr>
+                <w:lang w:val="en-CA"/>
+              </w:rPr>
+              <w:fldChar w:fldCharType="begin"/>
+            </w:r>
+            <w:r>
+              <w:rPr>
+                <w:lang w:val="en-CA"/>
+              </w:rPr>
+              <w:instrText xml:space="preserve"> </w:instrText>
+            </w:r>
+            <w:r>
+              <w:rPr>
+                <w:lang w:val="en-CA"/>
+              </w:rPr>
+              <w:instrText>DATE \@ "yyyy"</w:instrText>
+            </w:r>
+            <w:r>
+              <w:rPr>
+                <w:lang w:val="en-CA"/>
+              </w:rPr>
+              <w:instrText xml:space="preserve"> </w:instrText>
+            </w:r>
+            <w:r>
+              <w:rPr>
+                <w:lang w:val="en-CA"/>
+              </w:rPr>
+              <w:fldChar w:fldCharType="separate"/>
+            </w:r>
+            <w:r>
+              <w:rPr>
+                <w:noProof/>
+                <w:lang w:val="en-CA"/>
+              </w:rPr>
+              <w:instrText>2026</w:instrText>
+            </w:r>
+            <w:r>
+              <w:rPr>
+                <w:lang w:val="en-CA"/>
+              </w:rPr>
+              <w:fldChar w:fldCharType="end"/>
+            </w:r>
+            <w:r>
+              <w:rPr>
+                <w:lang w:val="en-CA"/>
+              </w:rPr>
+              <w:instrText xml:space="preserve"> + 1 </w:instrText>
+            </w:r>
+            <w:r>
+              <w:rPr>
+                <w:lang w:val="en-CA"/>
+              </w:rPr>
+              <w:instrText xml:space="preserve"> </w:instrText>
+            </w:r>
+            <w:r>
+              <w:rPr>
+                <w:lang w:val="en-CA"/>
+              </w:rPr>
+              <w:fldChar w:fldCharType="separate"/>
+            </w:r>
+            <w:r>
+              <w:rPr>
+                <w:noProof/>
+                <w:lang w:val="en-CA"/>
+              </w:rPr>
+              <w:t>2027</w:t>
+            </w:r>
+            <w:r>
+              <w:rPr>
+                <w:lang w:val="en-CA"/>
+              </w:rPr>
+              <w:fldChar w:fldCharType="end"/>
+            </w:r>
+          </w:p>
+        </w:tc>
+      </w:tr>
+      <w:tr>
+        <w:tc>
+          <w:tcPr>
+            <w:tcW w:w="4675" w:type="dxa"/>
+          </w:tcPr>
+          <w:p>
+            <w:pPr>
+              <w:rPr>
+                <w:lang w:val="en-CA"/>
+              </w:rPr>
+            </w:pPr>
+            <w:r>
+              <w:rPr>
+                <w:lang w:val="en-CA"/>
+              </w:rPr>
+              <w:t>= 1 / 0</w:t>
+            </w:r>
+          </w:p>
+        </w:tc>
+        <w:tc>
+          <w:tcPr>
+            <w:tcW w:w="4675" w:type="dxa"/>
+          </w:tcPr>
+          <w:p>
+            <w:pPr>
+              <w:rPr>
+                <w:lang w:val="en-CA"/>
+              </w:rPr>
+            </w:pPr>
+            <w:r>
+              <w:rPr>
+                <w:lang w:val="en-CA"/>
+              </w:rPr>
+              <w:fldChar w:fldCharType="begin"/>
+            </w:r>
+            <w:r>
+              <w:rPr>
+                <w:lang w:val="en-CA"/>
+              </w:rPr>
+              <w:instrText xml:space="preserve"> </w:instrText>
+            </w:r>
+            <w:r>
+              <w:rPr>
+                <w:lang w:val="en-CA"/>
+              </w:rPr>
+              <w:instrText>= 1 / 0</w:instrText>
+            </w:r>
+            <w:r>
+              <w:rPr>
+                <w:lang w:val="en-CA"/>
+              </w:rPr>
+              <w:instrText xml:space="preserve"> </w:instrText>
+            </w:r>
+            <w:r>
+              <w:rPr>
+                <w:lang w:val="en-CA"/>
+              </w:rPr>
+              <w:fldChar w:fldCharType="separate"/>
+            </w:r>
+            <w:r>
+              <w:rPr>
+                <w:b/>
+                <w:bCs/>
+                <w:noProof/>
+                <w:lang w:val="en-CA"/>
+              </w:rPr>
+              <w:t>!Zero Divide</w:t>
+            </w:r>
+            <w:r>
+              <w:rPr>
+                <w:lang w:val="en-CA"/>
+              </w:rPr>
+              <w:fldChar w:fldCharType="end"/>
+            </w:r>
+          </w:p>
+        </w:tc>
+      </w:tr>
+      <w:tr>
+        <w:tc>
+          <w:tcPr>
+            <w:tcW w:w="4675" w:type="dxa"/>
+          </w:tcPr>
+          <w:p>
+            <w:pPr>
+              <w:rPr>
+                <w:lang w:val="en-CA"/>
+              </w:rPr>
+            </w:pPr>
+            <w:r>
+              <w:rPr>
+                <w:lang w:val="en-CA"/>
+              </w:rPr>
+              <w:t xml:space="preserve">= </w:t>
+            </w:r>
+            <w:proofErr w:type="gramStart"/>
+            <w:r>
+              <w:rPr>
+                <w:lang w:val="en-CA"/>
+              </w:rPr>
+              <w:t>LN(</w:t>
+            </w:r>
+            <w:proofErr w:type="gramEnd"/>
+            <w:r>
+              <w:rPr>
+                <w:lang w:val="en-CA"/>
+              </w:rPr>
+              <w:t>10)</w:t>
+            </w:r>
+          </w:p>
+        </w:tc>
+        <w:tc>
+          <w:tcPr>
+            <w:tcW w:w="4675" w:type="dxa"/>
+          </w:tcPr>
+          <w:p>
+            <w:pPr>
+              <w:rPr>
+                <w:lang w:val="en-CA"/>
+              </w:rPr>
+            </w:pPr>
+            <w:r>
+              <w:rPr>
+                <w:lang w:val="en-CA"/>
+              </w:rPr>
+              <w:fldChar w:fldCharType="begin"/>
+            </w:r>
+            <w:r>
+              <w:rPr>
+                <w:lang w:val="en-CA"/>
+              </w:rPr>
+              <w:instrText xml:space="preserve"> </w:instrText>
+            </w:r>
+            <w:r>
+              <w:rPr>
+                <w:lang w:val="en-CA"/>
+              </w:rPr>
+              <w:instrText xml:space="preserve">= LN(10) </w:instrText>
+            </w:r>
+            <w:r>
+              <w:rPr>
+                <w:lang w:val="en-CA"/>
+              </w:rPr>
+              <w:instrText xml:space="preserve"> </w:instrText>
+            </w:r>
+            <w:r>
+              <w:rPr>
+                <w:lang w:val="en-CA"/>
+              </w:rPr>
+              <w:fldChar w:fldCharType="separate"/>
+            </w:r>
+            <w:r>
+              <w:rPr>
+                <w:b/>
+                <w:bCs/>
+                <w:noProof/>
+                <w:lang w:val="en-CA"/>
+              </w:rPr>
+              <w:t>!Syntax Error, 10</w:t>
+            </w:r>
+            <w:r>
+              <w:rPr>
+                <w:lang w:val="en-CA"/>
+              </w:rPr>
+              <w:fldChar w:fldCharType="end"/>
+            </w:r>
+          </w:p>
+        </w:tc>
+      </w:tr>
+      <w:tr>
+        <w:tc>
+          <w:tcPr>
+            <w:tcW w:w="4675" w:type="dxa"/>
+          </w:tcPr>
+          <w:p>
+            <w:pPr>
+              <w:rPr>
+                <w:lang w:val="en-CA"/>
+              </w:rPr>
+            </w:pPr>
+            <w:r>
+              <w:rPr>
+                <w:lang w:val="en-CA"/>
+              </w:rPr>
+              <w:t>= SUM(ABOVE)</w:t>
+            </w:r>
+          </w:p>
+        </w:tc>
+        <w:tc>
+          <w:tcPr>
+            <w:tcW w:w="4675" w:type="dxa"/>
+          </w:tcPr>
+          <w:p>
+            <w:pPr>
+              <w:rPr>
+                <w:lang w:val="en-CA"/>
+              </w:rPr>
+            </w:pPr>
+            <w:r>
+              <w:rPr>
+                <w:lang w:val="en-CA"/>
+              </w:rPr>
+              <w:fldChar w:fldCharType="begin"/>
+            </w:r>
+            <w:r>
+              <w:rPr>
+                <w:lang w:val="en-CA"/>
+              </w:rPr>
+              <w:instrText xml:space="preserve"> </w:instrText>
+            </w:r>
+            <w:r>
+              <w:rPr>
+                <w:lang w:val="en-CA"/>
+              </w:rPr>
+              <w:instrText>= SUM(ABOVE)</w:instrText>
+            </w:r>
+            <w:r>
+              <w:rPr>
+                <w:lang w:val="en-CA"/>
+              </w:rPr>
+              <w:instrText xml:space="preserve"> </w:instrText>
+            </w:r>
+            <w:r>
+              <w:rPr>
+                <w:lang w:val="en-CA"/>
+              </w:rPr>
+              <w:fldChar w:fldCharType="separate"/>
+            </w:r>
+            <w:r>
+              <w:rPr>
+                <w:noProof/>
+                <w:lang w:val="en-CA"/>
+              </w:rPr>
+              <w:t>2053</w:t>
+            </w:r>
+            <w:r>
+              <w:rPr>
+                <w:lang w:val="en-CA"/>
+              </w:rPr>
+              <w:fldChar w:fldCharType="end"/>
+            </w:r>
+          </w:p>
+        </w:tc>
+      </w:tr>
+    </w:tbl>
+    <w:p>
+      <w:pPr>
+        <w:rPr>
+          <w:lang w:val="en-CA"/>
+        </w:rPr>
+      </w:pPr>
+    </w:p>
+    <w:p>
+      <w:pPr>
+        <w:jc w:val="center"/>
+        <w:rPr>
+          <w:lang w:val="en-CA"/>
+        </w:rPr>
+      </w:pPr>
+      <w:r>
+        <w:rPr>
+          <w:lang w:val="en-CA"/>
+        </w:rPr>
+        <w:t>ASK TEST</w:t>
+      </w:r>
+    </w:p>
+    <w:tbl>
+      <w:tblPr>
+        <w:tblStyle w:val="TableGrid"/>
+        <w:tblW w:w="0" w:type="auto"/>
+        <w:tblLook w:val="04A0" w:firstRow="1" w:lastRow="0" w:firstColumn="1" w:lastColumn="0" w:noHBand="0" w:noVBand="1"/>
+      </w:tblPr>
+      <w:tblGrid>
+        <w:gridCol w:w="4675"/>
+        <w:gridCol w:w="4675"/>
+      </w:tblGrid>
+      <w:tr>
+        <w:tc>
+          <w:tcPr>
+            <w:tcW w:w="4675" w:type="dxa"/>
+          </w:tcPr>
+          <w:p>
+            <w:pPr>
+              <w:rPr>
+                <w:lang w:val="en-CA"/>
+              </w:rPr>
+            </w:pPr>
+            <w:r>
+              <w:rPr>
+                <w:lang w:val="en-CA"/>
+              </w:rPr>
+              <w:t>ASK Name "Name?" \d "Unknown"</w:t>
+            </w:r>
+          </w:p>
+        </w:tc>
+        <w:tc>
+          <w:tcPr>
+            <w:tcW w:w="4675" w:type="dxa"/>
+          </w:tcPr>
+          <w:p>
+            <w:pPr>
+              <w:rPr>
+                <w:lang w:val="en-CA"/>
+              </w:rPr>
+            </w:pPr>
+            <w:r>
+              <w:rPr>
+                <w:lang w:val="en-CA"/>
+              </w:rPr>
+              <w:fldChar w:fldCharType="begin"/>
+            </w:r>
+            <w:r>
+              <w:rPr>
+                <w:lang w:val="en-CA"/>
+              </w:rPr>
+              <w:instrText xml:space="preserve"> </w:instrText>
+            </w:r>
+            <w:r>
+              <w:rPr>
+                <w:lang w:val="en-CA"/>
+              </w:rPr>
+              <w:instrText>ASK Name "Name?" \d "Unknown"</w:instrText>
+            </w:r>
+            <w:r>
+              <w:rPr>
+                <w:lang w:val="en-CA"/>
+              </w:rPr>
+              <w:instrText xml:space="preserve"> </w:instrText>
+            </w:r>
+            <w:r>
+              <w:rPr>
+                <w:lang w:val="en-CA"/>
+              </w:rPr>
+              <w:fldChar w:fldCharType="separate"/>
+            </w:r>
+            <w:r>
+              <w:rPr>
+                <w:lang w:val="en-CA"/>
+              </w:rPr>
+              <w:t>Bob</w:t>
+            </w:r>
+            <w:r>
+              <w:rPr>
+                <w:lang w:val="en-CA"/>
+              </w:rPr>
+              <w:fldChar w:fldCharType="end"/>
+            </w:r>
+          </w:p>
+        </w:tc>
+      </w:tr>
+      <w:tr>
+        <w:tc>
+          <w:tcPr>
+            <w:tcW w:w="4675" w:type="dxa"/>
+          </w:tcPr>
+          <w:p>
+            <w:pPr>
+              <w:rPr>
+                <w:lang w:val="en-CA"/>
+              </w:rPr>
+            </w:pPr>
+            <w:r>
+              <w:rPr>
+                <w:lang w:val="en-CA"/>
+              </w:rPr>
+              <w:t>REF Name</w:t>
+            </w:r>
+          </w:p>
+        </w:tc>
+        <w:tc>
+          <w:tcPr>
+            <w:tcW w:w="4675" w:type="dxa"/>
+          </w:tcPr>
+          <w:p>
+            <w:pPr>
+              <w:rPr>
+                <w:lang w:val="en-CA"/>
+              </w:rPr>
+            </w:pPr>
+            <w:r>
+              <w:rPr>
+                <w:lang w:val="en-CA"/>
+              </w:rPr>
+              <w:fldChar w:fldCharType="begin"/>
+            </w:r>
+            <w:r>
+              <w:rPr>
+                <w:lang w:val="en-CA"/>
+              </w:rPr>
+              <w:instrText xml:space="preserve"> </w:instrText>
+            </w:r>
+            <w:r>
+              <w:rPr>
+                <w:lang w:val="en-CA"/>
+              </w:rPr>
+              <w:instrText>REF Name</w:instrText>
+            </w:r>
+            <w:r>
+              <w:rPr>
+                <w:lang w:val="en-CA"/>
+              </w:rPr>
+              <w:instrText xml:space="preserve"> </w:instrText>
+            </w:r>
+            <w:r>
+              <w:rPr>
+                <w:lang w:val="en-CA"/>
+              </w:rPr>
+              <w:fldChar w:fldCharType="separate"/>
+            </w:r>
+            <w:r>
+              <w:rPr>
+                <w:lang w:val="en-CA"/>
+              </w:rPr>
+              <w:t>Bob</w:t>
+            </w:r>
+            <w:r>
+              <w:rPr>
+                <w:lang w:val="en-CA"/>
+              </w:rPr>
+              <w:fldChar w:fldCharType="end"/>
+            </w:r>
+          </w:p>
+        </w:tc>
+      </w:tr>
+      <w:tr>
+        <w:tc>
+          <w:tcPr>
+            <w:tcW w:w="4675" w:type="dxa"/>
+          </w:tcPr>
+          <w:p>
+            <w:pPr>
+              <w:rPr>
+                <w:lang w:val="en-CA"/>
+              </w:rPr>
+            </w:pPr>
+            <w:r>
+              <w:rPr>
+                <w:lang w:val="en-CA"/>
+              </w:rPr>
+              <w:t xml:space="preserve">ASK Name "Name?" \o </w:t>
+            </w:r>
+          </w:p>
+        </w:tc>
+        <w:tc>
+          <w:tcPr>
+            <w:tcW w:w="4675" w:type="dxa"/>
+          </w:tcPr>
+          <w:p>
+            <w:pPr>
+              <w:rPr>
+                <w:lang w:val="en-CA"/>
+              </w:rPr>
+            </w:pPr>
+            <w:r>
+              <w:rPr>
+                <w:lang w:val="en-CA"/>
+              </w:rPr>
+              <w:fldChar w:fldCharType="begin"/>
+            </w:r>
+            <w:r>
+              <w:rPr>
+                <w:lang w:val="en-CA"/>
+              </w:rPr>
+              <w:instrText xml:space="preserve"> </w:instrText>
+            </w:r>
+            <w:r>
+              <w:rPr>
+                <w:lang w:val="en-CA"/>
+              </w:rPr>
+              <w:instrText>ASK Name "Name?" \o</w:instrText>
+            </w:r>
+            <w:r>
+              <w:rPr>
+                <w:lang w:val="en-CA"/>
+              </w:rPr>
+              <w:instrText xml:space="preserve"> </w:instrText>
+            </w:r>
+            <w:r>
+              <w:rPr>
+                <w:lang w:val="en-CA"/>
+              </w:rPr>
+              <w:fldChar w:fldCharType="separate"/>
+            </w:r>
+            <w:bookmarkStart w:id="1" w:name="Name"/>
+            <w:r>
+              <w:rPr>
+                <w:lang w:val="en-CA"/>
+              </w:rPr>
+              <w:t>Bob</w:t>
+            </w:r>
+            <w:bookmarkEnd w:id="1"/>
+            <w:r>
+              <w:rPr>
+                <w:lang w:val="en-CA"/>
+              </w:rPr>
+              <w:fldChar w:fldCharType="end"/>
+            </w:r>
+          </w:p>
+        </w:tc>
+      </w:tr>
+      <w:tr>
+        <w:tc>
+          <w:tcPr>
+            <w:tcW w:w="4675" w:type="dxa"/>
+          </w:tcPr>
+          <w:p>
+            <w:pPr>
+              <w:rPr>
+                <w:lang w:val="en-CA"/>
+              </w:rPr>
+            </w:pPr>
+            <w:r>
+              <w:rPr>
+                <w:lang w:val="en-CA"/>
+              </w:rPr>
+              <w:t>REF Name</w:t>
+            </w:r>
+          </w:p>
+        </w:tc>
+        <w:tc>
+          <w:tcPr>
+            <w:tcW w:w="4675" w:type="dxa"/>
+          </w:tcPr>
+          <w:p>
+            <w:pPr>
+              <w:rPr>
+                <w:lang w:val="en-CA"/>
+              </w:rPr>
+            </w:pPr>
+            <w:r>
+              <w:rPr>
+                <w:lang w:val="en-CA"/>
+              </w:rPr>
+              <w:fldChar w:fldCharType="begin"/>
+            </w:r>
+            <w:r>
+              <w:rPr>
+                <w:lang w:val="en-CA"/>
+              </w:rPr>
+              <w:instrText xml:space="preserve"> </w:instrText>
+            </w:r>
+            <w:r>
+              <w:rPr>
+                <w:lang w:val="en-CA"/>
+              </w:rPr>
+              <w:instrText>REF Name</w:instrText>
+            </w:r>
+            <w:r>
+              <w:rPr>
+                <w:lang w:val="en-CA"/>
+              </w:rPr>
+              <w:instrText xml:space="preserve"> </w:instrText>
+            </w:r>
+            <w:r>
+              <w:rPr>
+                <w:lang w:val="en-CA"/>
+              </w:rPr>
+              <w:fldChar w:fldCharType="separate"/>
+            </w:r>
+            <w:r>
+              <w:rPr>
+                <w:lang w:val="en-CA"/>
+              </w:rPr>
+              <w:t>Bob</w:t>
+            </w:r>
+            <w:r>
+              <w:rPr>
+                <w:lang w:val="en-CA"/>
+              </w:rPr>
+              <w:fldChar w:fldCharType="end"/>
+            </w:r>
+          </w:p>
+        </w:tc>
+      </w:tr>
+      <w:tr>
+        <w:tc>
+          <w:tcPr>
+            <w:tcW w:w="4675" w:type="dxa"/>
+          </w:tcPr>
+          <w:p>
+            <w:pPr>
+              <w:rPr>
+                <w:lang w:val="en-CA"/>
+              </w:rPr>
+            </w:pPr>
+            <w:r>
+              <w:rPr>
+                <w:lang w:val="en-CA"/>
+              </w:rPr>
+              <w:t xml:space="preserve">SET </w:t>
+            </w:r>
+            <w:proofErr w:type="spellStart"/>
+            <w:r>
+              <w:rPr>
+                <w:lang w:val="en-CA"/>
+              </w:rPr>
+              <w:t>DefaultCity</w:t>
+            </w:r>
+            <w:proofErr w:type="spellEnd"/>
+            <w:r>
+              <w:rPr>
+                <w:lang w:val="en-CA"/>
+              </w:rPr>
+              <w:t xml:space="preserve"> "Rome"</w:t>
+            </w:r>
+          </w:p>
+        </w:tc>
+        <w:tc>
+          <w:tcPr>
+            <w:tcW w:w="4675" w:type="dxa"/>
+          </w:tcPr>
+          <w:p>
+            <w:pPr>
+              <w:rPr>
+                <w:lang w:val="en-CA"/>
+              </w:rPr>
+            </w:pPr>
+            <w:r>
+              <w:rPr>
+                <w:lang w:val="en-CA"/>
+              </w:rPr>
+              <w:fldChar w:fldCharType="begin"/>
+            </w:r>
+            <w:r>
+              <w:rPr>
+                <w:lang w:val="en-CA"/>
+              </w:rPr>
+              <w:instrText xml:space="preserve"> </w:instrText>
+            </w:r>
+            <w:r>
+              <w:rPr>
+                <w:lang w:val="en-CA"/>
+              </w:rPr>
+              <w:instrText>SET DefaultCity "Rome"</w:instrText>
+            </w:r>
+            <w:r>
+              <w:rPr>
+                <w:lang w:val="en-CA"/>
+              </w:rPr>
+              <w:instrText xml:space="preserve"> </w:instrText>
+            </w:r>
+            <w:r>
+              <w:rPr>
+                <w:lang w:val="en-CA"/>
+              </w:rPr>
+              <w:fldChar w:fldCharType="separate"/>
+            </w:r>
+            <w:bookmarkStart w:id="2" w:name="DefaultCity"/>
+            <w:r>
+              <w:rPr>
+                <w:noProof/>
+                <w:lang w:val="en-CA"/>
+              </w:rPr>
+              <w:t>Rome</w:t>
+            </w:r>
+            <w:bookmarkEnd w:id="2"/>
+            <w:r>
+              <w:rPr>
+                <w:lang w:val="en-CA"/>
+              </w:rPr>
+              <w:fldChar w:fldCharType="end"/>
+            </w:r>
+          </w:p>
+        </w:tc>
+      </w:tr>
+      <w:tr>
+        <w:tc>
+          <w:tcPr>
+            <w:tcW w:w="4675" w:type="dxa"/>
+          </w:tcPr>
+          <w:p>
+            <w:pPr>
+              <w:rPr>
+                <w:lang w:val="en-CA"/>
+              </w:rPr>
+            </w:pPr>
+            <w:r>
+              <w:rPr>
+                <w:lang w:val="en-CA"/>
+              </w:rPr>
+              <w:t>SET Greeting "Hi"</w:t>
+            </w:r>
+          </w:p>
+        </w:tc>
+        <w:tc>
+          <w:tcPr>
+            <w:tcW w:w="4675" w:type="dxa"/>
+          </w:tcPr>
+          <w:p>
+            <w:pPr>
+              <w:rPr>
+                <w:lang w:val="en-CA"/>
+              </w:rPr>
+            </w:pPr>
+            <w:r>
+              <w:rPr>
+                <w:lang w:val="en-CA"/>
+              </w:rPr>
+              <w:fldChar w:fldCharType="begin"/>
+            </w:r>
+            <w:r>
+              <w:rPr>
+                <w:lang w:val="en-CA"/>
+              </w:rPr>
+              <w:instrText xml:space="preserve"> </w:instrText>
+            </w:r>
+            <w:r>
+              <w:rPr>
+                <w:lang w:val="en-CA"/>
+              </w:rPr>
+              <w:instrText>SET Greeting "Hi"</w:instrText>
+            </w:r>
+            <w:r>
+              <w:rPr>
+                <w:lang w:val="en-CA"/>
+              </w:rPr>
+              <w:instrText xml:space="preserve"> </w:instrText>
+            </w:r>
+            <w:r>
+              <w:rPr>
+                <w:lang w:val="en-CA"/>
+              </w:rPr>
+              <w:fldChar w:fldCharType="separate"/>
+            </w:r>
+            <w:bookmarkStart w:id="3" w:name="Greeting"/>
+            <w:r>
+              <w:rPr>
+                <w:noProof/>
+                <w:lang w:val="en-CA"/>
+              </w:rPr>
+              <w:t>Hi</w:t>
+            </w:r>
+            <w:bookmarkEnd w:id="3"/>
+            <w:r>
+              <w:rPr>
+                <w:lang w:val="en-CA"/>
+              </w:rPr>
+              <w:fldChar w:fldCharType="end"/>
+            </w:r>
+          </w:p>
+        </w:tc>
+      </w:tr>
+      <w:tr>
+        <w:tc>
+          <w:tcPr>
+            <w:tcW w:w="4675" w:type="dxa"/>
+          </w:tcPr>
+          <w:p>
+            <w:pPr>
+              <w:rPr>
+                <w:lang w:val="en-CA"/>
+              </w:rPr>
+            </w:pPr>
+            <w:r>
+              <w:rPr>
+                <w:lang w:val="en-CA"/>
+              </w:rPr>
+              <w:t xml:space="preserve">ASK City </w:t>
+            </w:r>
+            <w:proofErr w:type="gramStart"/>
+            <w:r>
+              <w:rPr>
+                <w:lang w:val="en-CA"/>
+              </w:rPr>
+              <w:t>"{ REF</w:t>
+            </w:r>
+            <w:proofErr w:type="gramEnd"/>
+            <w:r>
+              <w:rPr>
+                <w:lang w:val="en-CA"/>
+              </w:rPr>
+              <w:t xml:space="preserve"> </w:t>
+            </w:r>
+            <w:proofErr w:type="gramStart"/>
+            <w:r>
+              <w:rPr>
+                <w:lang w:val="en-CA"/>
+              </w:rPr>
+              <w:t>Greeting }?"</w:t>
+            </w:r>
+            <w:proofErr w:type="gramEnd"/>
+            <w:r>
+              <w:rPr>
+                <w:lang w:val="en-CA"/>
+              </w:rPr>
+              <w:t xml:space="preserve"> \d </w:t>
+            </w:r>
+            <w:proofErr w:type="gramStart"/>
+            <w:r>
+              <w:rPr>
+                <w:lang w:val="en-CA"/>
+              </w:rPr>
+              <w:t>"{ REF</w:t>
+            </w:r>
+            <w:proofErr w:type="gramEnd"/>
+            <w:r>
+              <w:rPr>
+                <w:lang w:val="en-CA"/>
+              </w:rPr>
+              <w:t xml:space="preserve"> </w:t>
+            </w:r>
+            <w:proofErr w:type="spellStart"/>
+            <w:proofErr w:type="gramStart"/>
+            <w:r>
+              <w:rPr>
+                <w:lang w:val="en-CA"/>
+              </w:rPr>
+              <w:t>DefaultCity</w:t>
+            </w:r>
+            <w:proofErr w:type="spellEnd"/>
+            <w:r>
+              <w:rPr>
+                <w:lang w:val="en-CA"/>
+              </w:rPr>
+              <w:t xml:space="preserve"> }</w:t>
+            </w:r>
+            <w:proofErr w:type="gramEnd"/>
+            <w:r>
+              <w:rPr>
+                <w:lang w:val="en-CA"/>
+              </w:rPr>
+              <w:t>"</w:t>
+            </w:r>
+          </w:p>
+        </w:tc>
+        <w:tc>
+          <w:tcPr>
+            <w:tcW w:w="4675" w:type="dxa"/>
+          </w:tcPr>
+          <w:p>
+            <w:pPr>
+              <w:rPr>
+                <w:lang w:val="en-CA"/>
+              </w:rPr>
+            </w:pPr>
+            <w:r>
+              <w:rPr>
+                <w:lang w:val="en-CA"/>
+              </w:rPr>
+              <w:fldChar w:fldCharType="begin"/>
+            </w:r>
+            <w:r>
+              <w:rPr>
+                <w:lang w:val="en-CA"/>
+              </w:rPr>
+              <w:instrText xml:space="preserve"> </w:instrText>
+            </w:r>
+            <w:r>
+              <w:rPr>
+                <w:lang w:val="en-CA"/>
+              </w:rPr>
+              <w:instrText>ASK City "</w:instrText>
+            </w:r>
+            <w:r>
+              <w:rPr>
+                <w:lang w:val="en-CA"/>
+              </w:rPr>
+              <w:fldChar w:fldCharType="begin"/>
+            </w:r>
+            <w:r>
+              <w:rPr>
+                <w:lang w:val="en-CA"/>
+              </w:rPr>
+              <w:instrText xml:space="preserve"> </w:instrText>
+            </w:r>
+            <w:r>
+              <w:rPr>
+                <w:lang w:val="en-CA"/>
+              </w:rPr>
+              <w:instrText>REF Greeting</w:instrText>
+            </w:r>
+            <w:r>
+              <w:rPr>
+                <w:lang w:val="en-CA"/>
+              </w:rPr>
+              <w:instrText xml:space="preserve"> </w:instrText>
+            </w:r>
+            <w:r>
+              <w:rPr>
+                <w:lang w:val="en-CA"/>
+              </w:rPr>
+              <w:fldChar w:fldCharType="separate"/>
+            </w:r>
+            <w:r>
+              <w:rPr>
+                <w:noProof/>
+                <w:lang w:val="en-CA"/>
+              </w:rPr>
+              <w:instrText>Hi</w:instrText>
+            </w:r>
+            <w:r>
+              <w:rPr>
+                <w:lang w:val="en-CA"/>
+              </w:rPr>
+              <w:fldChar w:fldCharType="end"/>
+            </w:r>
+            <w:r>
+              <w:rPr>
+                <w:lang w:val="en-CA"/>
+              </w:rPr>
+              <w:instrText xml:space="preserve"> </w:instrText>
+            </w:r>
+            <w:r>
+              <w:rPr>
+                <w:lang w:val="en-CA"/>
+              </w:rPr>
+              <w:fldChar w:fldCharType="begin"/>
+            </w:r>
+            <w:r>
+              <w:rPr>
+                <w:lang w:val="en-CA"/>
+              </w:rPr>
+              <w:instrText xml:space="preserve"> </w:instrText>
+            </w:r>
+            <w:r>
+              <w:rPr>
+                <w:lang w:val="en-CA"/>
+              </w:rPr>
+              <w:instrText xml:space="preserve">REF </w:instrText>
+            </w:r>
+            <w:r>
+              <w:rPr>
+                <w:lang w:val="en-CA"/>
+              </w:rPr>
+              <w:instrText xml:space="preserve">Name </w:instrText>
+            </w:r>
+            <w:r>
+              <w:rPr>
+                <w:lang w:val="en-CA"/>
+              </w:rPr>
+              <w:fldChar w:fldCharType="separate"/>
+            </w:r>
+            <w:r>
+              <w:rPr>
+                <w:lang w:val="en-CA"/>
+              </w:rPr>
+              <w:instrText>Bob</w:instrText>
+            </w:r>
+            <w:r>
+              <w:rPr>
+                <w:lang w:val="en-CA"/>
+              </w:rPr>
+              <w:fldChar w:fldCharType="end"/>
+            </w:r>
+            <w:r>
+              <w:rPr>
+                <w:lang w:val="en-CA"/>
+              </w:rPr>
+              <w:instrText>?" \d "</w:instrText>
+            </w:r>
+            <w:r>
+              <w:rPr>
+                <w:lang w:val="en-CA"/>
+              </w:rPr>
+              <w:fldChar w:fldCharType="begin"/>
+            </w:r>
+            <w:r>
+              <w:rPr>
+                <w:lang w:val="en-CA"/>
+              </w:rPr>
+              <w:instrText xml:space="preserve"> </w:instrText>
+            </w:r>
+            <w:r>
+              <w:rPr>
+                <w:lang w:val="en-CA"/>
+              </w:rPr>
+              <w:instrText>REF DefaultCity</w:instrText>
+            </w:r>
+            <w:r>
+              <w:rPr>
+                <w:lang w:val="en-CA"/>
+              </w:rPr>
+              <w:instrText xml:space="preserve"> </w:instrText>
+            </w:r>
+            <w:r>
+              <w:rPr>
+                <w:lang w:val="en-CA"/>
+              </w:rPr>
+              <w:fldChar w:fldCharType="separate"/>
+            </w:r>
+            <w:r>
+              <w:rPr>
+                <w:noProof/>
+                <w:lang w:val="en-CA"/>
+              </w:rPr>
+              <w:instrText>Rome</w:instrText>
+            </w:r>
+            <w:r>
+              <w:rPr>
+                <w:lang w:val="en-CA"/>
+              </w:rPr>
+              <w:fldChar w:fldCharType="end"/>
+            </w:r>
+            <w:r>
+              <w:rPr>
+                <w:lang w:val="en-CA"/>
+              </w:rPr>
+              <w:instrText>"</w:instrText>
+            </w:r>
+            <w:r>
+              <w:rPr>
+                <w:lang w:val="en-CA"/>
+              </w:rPr>
+              <w:instrText xml:space="preserve"> </w:instrText>
+            </w:r>
+            <w:r>
+              <w:rPr>
+                <w:lang w:val="en-CA"/>
+              </w:rPr>
+              <w:fldChar w:fldCharType="separate"/>
+            </w:r>
+            <w:bookmarkStart w:id="4" w:name="City"/>
+            <w:r>
+              <w:rPr>
+                <w:lang w:val="en-CA"/>
+              </w:rPr>
+              <w:t>Montreal</w:t>
+            </w:r>
+            <w:bookmarkEnd w:id="4"/>
+            <w:r>
+              <w:rPr>
+                <w:lang w:val="en-CA"/>
+              </w:rPr>
+              <w:fldChar w:fldCharType="end"/>
+            </w:r>
+          </w:p>
+        </w:tc>
+      </w:tr>
+      <w:tr>
+        <w:tc>
+          <w:tcPr>
+            <w:tcW w:w="4675" w:type="dxa"/>
+          </w:tcPr>
+          <w:p>
+            <w:pPr>
+              <w:rPr>
+                <w:lang w:val="en-CA"/>
+              </w:rPr>
+            </w:pPr>
+            <w:r>
+              <w:rPr>
+                <w:lang w:val="en-CA"/>
+              </w:rPr>
+              <w:t xml:space="preserve">REF </w:t>
+            </w:r>
+            <w:r>
+              <w:rPr>
+                <w:lang w:val="en-CA"/>
+              </w:rPr>
+              <w:t>City</w:t>
+            </w:r>
+          </w:p>
+        </w:tc>
+        <w:tc>
+          <w:tcPr>
+            <w:tcW w:w="4675" w:type="dxa"/>
+          </w:tcPr>
+          <w:p>
+            <w:pPr>
+              <w:rPr>
+                <w:lang w:val="en-CA"/>
+              </w:rPr>
+            </w:pPr>
+            <w:r>
+              <w:rPr>
+                <w:lang w:val="en-CA"/>
+              </w:rPr>
+              <w:fldChar w:fldCharType="begin"/>
+            </w:r>
+            <w:r>
+              <w:rPr>
+                <w:lang w:val="en-CA"/>
+              </w:rPr>
+              <w:instrText xml:space="preserve"> REF </w:instrText>
+            </w:r>
+            <w:r>
+              <w:rPr>
+                <w:lang w:val="en-CA"/>
+              </w:rPr>
+              <w:instrText>City</w:instrText>
+            </w:r>
+            <w:r>
+              <w:rPr>
+                <w:lang w:val="en-CA"/>
+              </w:rPr>
+              <w:instrText xml:space="preserve"> </w:instrText>
+            </w:r>
+            <w:r>
+              <w:rPr>
+                <w:lang w:val="en-CA"/>
+              </w:rPr>
+              <w:fldChar w:fldCharType="separate"/>
+            </w:r>
+            <w:r>
+              <w:rPr>
+                <w:lang w:val="en-CA"/>
+              </w:rPr>
+              <w:t>Montreal</w:t>
             </w:r>
             <w:r>
               <w:rPr>

</xml_diff>